<commit_message>
Agregador Dominio, Objetivos y IMG Tablas
</commit_message>
<xml_diff>
--- a/Objetivos.docx
+++ b/Objetivos.docx
@@ -12,8 +12,10 @@
         <w:rPr>
           <w:lang w:val="es-ES"/>
         </w:rPr>
-        <w:t>Probando</w:t>
+        <w:t>Aquí poner objetivos</w:t>
       </w:r>
+      <w:bookmarkStart w:id="0" w:name="_GoBack"/>
+      <w:bookmarkEnd w:id="0"/>
     </w:p>
     <w:p>
       <w:pPr>
@@ -21,8 +23,6 @@
           <w:lang w:val="es-ES"/>
         </w:rPr>
       </w:pPr>
-      <w:bookmarkStart w:id="0" w:name="_GoBack"/>
-      <w:bookmarkEnd w:id="0"/>
     </w:p>
     <w:sectPr>
       <w:pgSz w:w="11906" w:h="16838"/>

</xml_diff>